<commit_message>
new assets added v2
</commit_message>
<xml_diff>
--- a/src/assets/Asset Documentation (Web).docx
+++ b/src/assets/Asset Documentation (Web).docx
@@ -6,7 +6,6 @@
       <w:pPr>
         <w:rPr>
           <w:b w:val="1"/>
-          <w:i w:val="1"/>
           <w:sz w:val="24"/>
           <w:szCs w:val="24"/>
         </w:rPr>
@@ -20,6 +19,11 @@
           <w:rtl w:val="0"/>
         </w:rPr>
         <w:t xml:space="preserve">*Refer to the high-fidelity workspace for the colours</w:t>
+      </w:r>
+      <w:r>
+        <w:rPr>
+          <w:rtl w:val="0"/>
+        </w:rPr>
       </w:r>
     </w:p>
     <w:p>
@@ -158,6 +162,7 @@
       <w:tr>
         <w:trPr>
           <w:cantSplit w:val="0"/>
+          <w:trHeight w:val="4032.65625" w:hRule="atLeast"/>
           <w:tblHeader w:val="0"/>
         </w:trPr>
         <w:tc>
@@ -198,15 +203,28 @@
           </w:tcPr>
           <w:p>
             <w:pPr>
-              <w:widowControl w:val="0"/>
-              <w:spacing w:line="240" w:lineRule="auto"/>
-              <w:rPr/>
-            </w:pPr>
-            <w:r>
-              <w:rPr>
-                <w:rtl w:val="0"/>
-              </w:rPr>
-              <w:t xml:space="preserve">N/A</w:t>
+              <w:rPr>
+                <w:shd w:fill="a4c2f4" w:val="clear"/>
+              </w:rPr>
+            </w:pPr>
+            <w:r>
+              <w:rPr>
+                <w:shd w:fill="a4c2f4" w:val="clear"/>
+                <w:rtl w:val="0"/>
+              </w:rPr>
+              <w:t xml:space="preserve">wallet money</w:t>
+            </w:r>
+          </w:p>
+          <w:p>
+            <w:pPr>
+              <w:rPr>
+                <w:shd w:fill="a4c2f4" w:val="clear"/>
+              </w:rPr>
+            </w:pPr>
+            <w:r>
+              <w:rPr>
+                <w:rtl w:val="0"/>
+              </w:rPr>
             </w:r>
           </w:p>
         </w:tc>
@@ -336,6 +354,97 @@
                 <w:rtl w:val="0"/>
               </w:rPr>
               <w:t xml:space="preserve">images/twitter.png</w:t>
+            </w:r>
+          </w:p>
+          <w:p>
+            <w:pPr>
+              <w:widowControl w:val="0"/>
+              <w:spacing w:line="240" w:lineRule="auto"/>
+              <w:rPr/>
+            </w:pPr>
+            <w:r>
+              <w:rPr>
+                <w:rtl w:val="0"/>
+              </w:rPr>
+              <w:t xml:space="preserve">images/bearbull.png</w:t>
+            </w:r>
+          </w:p>
+          <w:p>
+            <w:pPr>
+              <w:widowControl w:val="0"/>
+              <w:spacing w:line="240" w:lineRule="auto"/>
+              <w:rPr/>
+            </w:pPr>
+            <w:r>
+              <w:rPr>
+                <w:rtl w:val="0"/>
+              </w:rPr>
+              <w:t xml:space="preserve">images/champion.png</w:t>
+            </w:r>
+          </w:p>
+          <w:p>
+            <w:pPr>
+              <w:widowControl w:val="0"/>
+              <w:spacing w:line="240" w:lineRule="auto"/>
+              <w:rPr/>
+            </w:pPr>
+            <w:r>
+              <w:rPr>
+                <w:rtl w:val="0"/>
+              </w:rPr>
+              <w:t xml:space="preserve">images/crypto.png</w:t>
+            </w:r>
+          </w:p>
+          <w:p>
+            <w:pPr>
+              <w:widowControl w:val="0"/>
+              <w:spacing w:line="240" w:lineRule="auto"/>
+              <w:rPr/>
+            </w:pPr>
+            <w:r>
+              <w:rPr>
+                <w:rtl w:val="0"/>
+              </w:rPr>
+              <w:t xml:space="preserve">images/foodstocks.png</w:t>
+            </w:r>
+          </w:p>
+          <w:p>
+            <w:pPr>
+              <w:widowControl w:val="0"/>
+              <w:spacing w:line="240" w:lineRule="auto"/>
+              <w:rPr/>
+            </w:pPr>
+            <w:r>
+              <w:rPr>
+                <w:rtl w:val="0"/>
+              </w:rPr>
+              <w:t xml:space="preserve">images/guytablet.png</w:t>
+            </w:r>
+          </w:p>
+          <w:p>
+            <w:pPr>
+              <w:widowControl w:val="0"/>
+              <w:spacing w:line="240" w:lineRule="auto"/>
+              <w:rPr/>
+            </w:pPr>
+            <w:r>
+              <w:rPr>
+                <w:rtl w:val="0"/>
+              </w:rPr>
+              <w:t xml:space="preserve">images/riseup.png</w:t>
+            </w:r>
+          </w:p>
+          <w:p>
+            <w:pPr>
+              <w:widowControl w:val="0"/>
+              <w:spacing w:line="240" w:lineRule="auto"/>
+              <w:rPr/>
+            </w:pPr>
+            <w:r>
+              <w:rPr>
+                <w:rtl w:val="0"/>
+              </w:rPr>
+              <w:t xml:space="preserve">images/stocks.png</w:t>
             </w:r>
           </w:p>
         </w:tc>
@@ -366,6 +475,7 @@
               <w:rPr>
                 <w:rtl w:val="0"/>
               </w:rPr>
+              <w:t xml:space="preserve">About us page</w:t>
             </w:r>
           </w:p>
         </w:tc>
@@ -382,10 +492,15 @@
           </w:tcPr>
           <w:p>
             <w:pPr>
-              <w:widowControl w:val="0"/>
-              <w:spacing w:line="240" w:lineRule="auto"/>
-              <w:rPr/>
-            </w:pPr>
+              <w:rPr/>
+            </w:pPr>
+            <w:r>
+              <w:rPr>
+                <w:shd w:fill="a4c2f4" w:val="clear"/>
+                <w:rtl w:val="0"/>
+              </w:rPr>
+              <w:t xml:space="preserve">wallet money</w:t>
+            </w:r>
             <w:r>
               <w:rPr>
                 <w:rtl w:val="0"/>
@@ -414,6 +529,111 @@
               <w:rPr>
                 <w:rtl w:val="0"/>
               </w:rPr>
+              <w:t xml:space="preserve">images/vino2.jpeg</w:t>
+            </w:r>
+          </w:p>
+          <w:p>
+            <w:pPr>
+              <w:widowControl w:val="0"/>
+              <w:spacing w:line="240" w:lineRule="auto"/>
+              <w:rPr/>
+            </w:pPr>
+            <w:r>
+              <w:rPr>
+                <w:rtl w:val="0"/>
+              </w:rPr>
+              <w:t xml:space="preserve">images/bentley.jpeg</w:t>
+            </w:r>
+          </w:p>
+          <w:p>
+            <w:pPr>
+              <w:widowControl w:val="0"/>
+              <w:spacing w:line="240" w:lineRule="auto"/>
+              <w:rPr/>
+            </w:pPr>
+            <w:r>
+              <w:rPr>
+                <w:rtl w:val="0"/>
+              </w:rPr>
+              <w:t xml:space="preserve">images/bega.jpeg</w:t>
+            </w:r>
+          </w:p>
+          <w:p>
+            <w:pPr>
+              <w:widowControl w:val="0"/>
+              <w:spacing w:line="240" w:lineRule="auto"/>
+              <w:rPr/>
+            </w:pPr>
+            <w:r>
+              <w:rPr>
+                <w:rtl w:val="0"/>
+              </w:rPr>
+              <w:t xml:space="preserve">images/cass.jpg</w:t>
+            </w:r>
+          </w:p>
+          <w:p>
+            <w:pPr>
+              <w:widowControl w:val="0"/>
+              <w:spacing w:line="240" w:lineRule="auto"/>
+              <w:rPr/>
+            </w:pPr>
+            <w:r>
+              <w:rPr>
+                <w:rtl w:val="0"/>
+              </w:rPr>
+              <w:t xml:space="preserve">images/commoncents-logo.png</w:t>
+            </w:r>
+          </w:p>
+          <w:p>
+            <w:pPr>
+              <w:widowControl w:val="0"/>
+              <w:spacing w:line="240" w:lineRule="auto"/>
+              <w:rPr/>
+            </w:pPr>
+            <w:r>
+              <w:rPr>
+                <w:rtl w:val="0"/>
+              </w:rPr>
+              <w:t xml:space="preserve">images/google-ps.png</w:t>
+            </w:r>
+          </w:p>
+          <w:p>
+            <w:pPr>
+              <w:widowControl w:val="0"/>
+              <w:spacing w:line="240" w:lineRule="auto"/>
+              <w:rPr/>
+            </w:pPr>
+            <w:r>
+              <w:rPr>
+                <w:rtl w:val="0"/>
+              </w:rPr>
+              <w:t xml:space="preserve">images/ig.png</w:t>
+            </w:r>
+          </w:p>
+          <w:p>
+            <w:pPr>
+              <w:widowControl w:val="0"/>
+              <w:spacing w:line="240" w:lineRule="auto"/>
+              <w:rPr/>
+            </w:pPr>
+            <w:r>
+              <w:rPr>
+                <w:rtl w:val="0"/>
+              </w:rPr>
+              <w:t xml:space="preserve">images/twitter.png</w:t>
+            </w:r>
+          </w:p>
+          <w:p>
+            <w:pPr>
+              <w:widowControl w:val="0"/>
+              <w:spacing w:line="240" w:lineRule="auto"/>
+              <w:rPr/>
+            </w:pPr>
+            <w:r>
+              <w:rPr>
+                <w:rtl w:val="0"/>
+              </w:rPr>
+              <w:t xml:space="preserve">images/facebook.png</w:t>
             </w:r>
           </w:p>
         </w:tc>
@@ -444,6 +664,7 @@
               <w:rPr>
                 <w:rtl w:val="0"/>
               </w:rPr>
+              <w:t xml:space="preserve">Profile sidebar</w:t>
             </w:r>
           </w:p>
         </w:tc>
@@ -460,14 +681,30 @@
           </w:tcPr>
           <w:p>
             <w:pPr>
-              <w:widowControl w:val="0"/>
-              <w:spacing w:line="240" w:lineRule="auto"/>
-              <w:rPr/>
-            </w:pPr>
-            <w:r>
-              <w:rPr>
-                <w:rtl w:val="0"/>
-              </w:rPr>
+              <w:rPr>
+                <w:shd w:fill="a4c2f4" w:val="clear"/>
+              </w:rPr>
+            </w:pPr>
+            <w:r>
+              <w:rPr>
+                <w:shd w:fill="a4c2f4" w:val="clear"/>
+                <w:rtl w:val="0"/>
+              </w:rPr>
+              <w:t xml:space="preserve">wallet money</w:t>
+            </w:r>
+          </w:p>
+          <w:p>
+            <w:pPr>
+              <w:rPr>
+                <w:shd w:fill="a4c2f4" w:val="clear"/>
+              </w:rPr>
+            </w:pPr>
+            <w:r>
+              <w:rPr>
+                <w:shd w:fill="a4c2f4" w:val="clear"/>
+                <w:rtl w:val="0"/>
+              </w:rPr>
+              <w:t xml:space="preserve">logout</w:t>
             </w:r>
           </w:p>
         </w:tc>
@@ -492,86 +729,7 @@
               <w:rPr>
                 <w:rtl w:val="0"/>
               </w:rPr>
-            </w:r>
-          </w:p>
-        </w:tc>
-      </w:tr>
-      <w:tr>
-        <w:trPr>
-          <w:cantSplit w:val="0"/>
-          <w:tblHeader w:val="0"/>
-        </w:trPr>
-        <w:tc>
-          <w:tcPr>
-            <w:shd w:fill="auto" w:val="clear"/>
-            <w:tcMar>
-              <w:top w:w="100.0" w:type="dxa"/>
-              <w:left w:w="100.0" w:type="dxa"/>
-              <w:bottom w:w="100.0" w:type="dxa"/>
-              <w:right w:w="100.0" w:type="dxa"/>
-            </w:tcMar>
-            <w:vAlign w:val="top"/>
-          </w:tcPr>
-          <w:p>
-            <w:pPr>
-              <w:widowControl w:val="0"/>
-              <w:spacing w:line="240" w:lineRule="auto"/>
-              <w:rPr/>
-            </w:pPr>
-            <w:r>
-              <w:rPr>
-                <w:rtl w:val="0"/>
-              </w:rPr>
-            </w:r>
-          </w:p>
-        </w:tc>
-        <w:tc>
-          <w:tcPr>
-            <w:shd w:fill="auto" w:val="clear"/>
-            <w:tcMar>
-              <w:top w:w="100.0" w:type="dxa"/>
-              <w:left w:w="100.0" w:type="dxa"/>
-              <w:bottom w:w="100.0" w:type="dxa"/>
-              <w:right w:w="100.0" w:type="dxa"/>
-            </w:tcMar>
-            <w:vAlign w:val="top"/>
-          </w:tcPr>
-          <w:p>
-            <w:pPr>
-              <w:widowControl w:val="0"/>
-              <w:spacing w:line="240" w:lineRule="auto"/>
-              <w:rPr>
-                <w:shd w:fill="a4c2f4" w:val="clear"/>
-              </w:rPr>
-            </w:pPr>
-            <w:r>
-              <w:rPr>
-                <w:rtl w:val="0"/>
-              </w:rPr>
-            </w:r>
-          </w:p>
-        </w:tc>
-        <w:tc>
-          <w:tcPr>
-            <w:shd w:fill="auto" w:val="clear"/>
-            <w:tcMar>
-              <w:top w:w="100.0" w:type="dxa"/>
-              <w:left w:w="100.0" w:type="dxa"/>
-              <w:bottom w:w="100.0" w:type="dxa"/>
-              <w:right w:w="100.0" w:type="dxa"/>
-            </w:tcMar>
-            <w:vAlign w:val="top"/>
-          </w:tcPr>
-          <w:p>
-            <w:pPr>
-              <w:widowControl w:val="0"/>
-              <w:spacing w:line="240" w:lineRule="auto"/>
-              <w:rPr/>
-            </w:pPr>
-            <w:r>
-              <w:rPr>
-                <w:rtl w:val="0"/>
-              </w:rPr>
+              <w:t xml:space="preserve">N/A</w:t>
             </w:r>
           </w:p>
         </w:tc>

</xml_diff>